<commit_message>
pushing the final for Deliverable 1
</commit_message>
<xml_diff>
--- a/Star Wars Bounty Board Proposal.docx
+++ b/Star Wars Bounty Board Proposal.docx
@@ -4,15 +4,17 @@
   <w:body>
     <w:p>
       <w:r>
-        <w:t>Project Title</w:t>
-      </w:r>
-    </w:p>
-    <w:p>
-      <w:r>
-        <w:t>Star Wars</w:t>
-      </w:r>
-      <w:r>
-        <w:t xml:space="preserve"> Bounty Board Database</w:t>
+        <w:t xml:space="preserve">SER 322 Project – Group 10 </w:t>
+      </w:r>
+    </w:p>
+    <w:p>
+      <w:r>
+        <w:t>Jacob Gillow – Christopher Paquin – Brynn Ayers – Matthew Palmer</w:t>
+      </w:r>
+    </w:p>
+    <w:p>
+      <w:r>
+        <w:t>Star Wars Bounty Board Database</w:t>
       </w:r>
     </w:p>
     <w:p/>
@@ -23,22 +25,7 @@
     </w:p>
     <w:p>
       <w:r>
-        <w:t xml:space="preserve">Star Wars–themed contract management and tracking for </w:t>
-      </w:r>
-      <w:r>
-        <w:t xml:space="preserve">bounties placed on targets by </w:t>
-      </w:r>
-      <w:r>
-        <w:t xml:space="preserve">criminal syndicates, </w:t>
-      </w:r>
-      <w:r>
-        <w:t xml:space="preserve">for </w:t>
-      </w:r>
-      <w:r>
-        <w:t>bounty hunters</w:t>
-      </w:r>
-      <w:r>
-        <w:t xml:space="preserve"> to accept.</w:t>
+        <w:t>Star Wars–themed contract management and tracking for bounties placed on targets by criminal syndicates, for bounty hunters to accept.</w:t>
       </w:r>
     </w:p>
     <w:p/>
@@ -49,10 +36,7 @@
     </w:p>
     <w:p>
       <w:r>
-        <w:t xml:space="preserve">This database supports a bounty board service </w:t>
-      </w:r>
-      <w:r>
-        <w:t>that is accessible from multiple planets. Bounty hunters can access the database to identify available contracts that syndicates have placed on targets.</w:t>
+        <w:t>This database supports a bounty board service that is accessible from multiple planets. Bounty hunters can access the database to identify available contracts that syndicates have placed on targets.</w:t>
       </w:r>
     </w:p>
     <w:p/>
@@ -63,15 +47,7 @@
     </w:p>
     <w:p>
       <w:r>
-        <w:t xml:space="preserve">Character: This is a superclass and every character must be 1 or </w:t>
-      </w:r>
-      <w:proofErr w:type="gramStart"/>
-      <w:r>
-        <w:t>both of the available</w:t>
-      </w:r>
-      <w:proofErr w:type="gramEnd"/>
-      <w:r>
-        <w:t xml:space="preserve"> sub-classes which are targets and Bounty Hunters. Characters have </w:t>
+        <w:t xml:space="preserve">Character: This is a superclass and every character must be 1 or both of the available sub-classes which are targets and Bounty Hunters. Characters have </w:t>
       </w:r>
       <w:r>
         <w:t xml:space="preserve">IDs and </w:t>
@@ -99,15 +75,7 @@
     </w:p>
     <w:p>
       <w:r>
-        <w:t xml:space="preserve">Contract: Contracts are created by syndicates to indicate they want a bounty hunter to </w:t>
-      </w:r>
-      <w:proofErr w:type="gramStart"/>
-      <w:r>
-        <w:t>get</w:t>
-      </w:r>
-      <w:proofErr w:type="gramEnd"/>
-      <w:r>
-        <w:t xml:space="preserve"> the target. Their attributes are </w:t>
+        <w:t xml:space="preserve">Contract: Contracts are created by syndicates to indicate they want a bounty hunter to get the target. Their attributes are </w:t>
       </w:r>
       <w:proofErr w:type="spellStart"/>
       <w:r>
@@ -167,7 +135,6 @@
     <w:p/>
     <w:p>
       <w:r>
-        <w:lastRenderedPageBreak/>
         <w:t>Relationship Requirements</w:t>
       </w:r>
     </w:p>
@@ -208,20 +175,11 @@
       </w:r>
       <w:proofErr w:type="spellStart"/>
       <w:r>
-        <w:t>Contract.Syndicate</w:t>
-      </w:r>
-      <w:r>
-        <w:t>ID</w:t>
+        <w:t>Contract.SyndicateID</w:t>
       </w:r>
       <w:proofErr w:type="spellEnd"/>
       <w:r>
-        <w:t xml:space="preserve"> is </w:t>
-      </w:r>
-      <w:r>
-        <w:t>not null</w:t>
-      </w:r>
-      <w:r>
-        <w:t>).</w:t>
+        <w:t xml:space="preserve"> is not null).</w:t>
       </w:r>
     </w:p>
     <w:p>
@@ -247,6 +205,30 @@
         <w:pStyle w:val="ListParagraph"/>
         <w:numPr>
           <w:ilvl w:val="0"/>
+          <w:numId w:val="2"/>
+        </w:numPr>
+      </w:pPr>
+      <w:r>
+        <w:t xml:space="preserve">A Syndicate can </w:t>
+      </w:r>
+      <w:r>
+        <w:t>insert</w:t>
+      </w:r>
+      <w:r>
+        <w:t xml:space="preserve">, update, or </w:t>
+      </w:r>
+      <w:r>
+        <w:t>delete</w:t>
+      </w:r>
+      <w:r>
+        <w:t xml:space="preserve"> bounties at any time. </w:t>
+      </w:r>
+    </w:p>
+    <w:p>
+      <w:pPr>
+        <w:pStyle w:val="ListParagraph"/>
+        <w:numPr>
+          <w:ilvl w:val="0"/>
           <w:numId w:val="1"/>
         </w:numPr>
       </w:pPr>
@@ -283,13 +265,7 @@
       </w:r>
       <w:proofErr w:type="spellEnd"/>
       <w:r>
-        <w:t xml:space="preserve"> is </w:t>
-      </w:r>
-      <w:r>
-        <w:t>not null</w:t>
-      </w:r>
-      <w:r>
-        <w:t>).</w:t>
+        <w:t xml:space="preserve"> is not null).</w:t>
       </w:r>
     </w:p>
     <w:p>
@@ -307,10 +283,7 @@
         <w:t>t</w:t>
       </w:r>
       <w:r>
-        <w:t xml:space="preserve">arget can </w:t>
-      </w:r>
-      <w:r>
-        <w:t>be in multiple contracts.</w:t>
+        <w:t>arget can be in multiple contracts.</w:t>
       </w:r>
     </w:p>
     <w:p>
@@ -342,7 +315,7 @@
         <w:t>deleted</w:t>
       </w:r>
       <w:r>
-        <w:t>?</w:t>
+        <w:t>.</w:t>
       </w:r>
     </w:p>
     <w:p>
@@ -390,20 +363,11 @@
       </w:pPr>
       <w:proofErr w:type="spellStart"/>
       <w:r>
-        <w:t>Contract.</w:t>
-      </w:r>
-      <w:r>
-        <w:t>BountyHunterID</w:t>
+        <w:t>Contract.BountyHunterID</w:t>
       </w:r>
       <w:proofErr w:type="spellEnd"/>
       <w:r>
-        <w:t xml:space="preserve"> is either </w:t>
-      </w:r>
-      <w:r>
-        <w:t>null</w:t>
-      </w:r>
-      <w:r>
-        <w:t xml:space="preserve"> (unassigned) or references exactly one </w:t>
+        <w:t xml:space="preserve"> is either null (unassigned) or references exactly one </w:t>
       </w:r>
       <w:proofErr w:type="spellStart"/>
       <w:r>
@@ -435,10 +399,7 @@
         <w:t>c</w:t>
       </w:r>
       <w:r>
-        <w:t>ontracts simultaneously</w:t>
-      </w:r>
-      <w:r>
-        <w:t>.</w:t>
+        <w:t>ontracts simultaneously.</w:t>
       </w:r>
     </w:p>
     <w:p>
@@ -488,19 +449,7 @@
         </w:numPr>
       </w:pPr>
       <w:r>
-        <w:t>BountyHunter.</w:t>
-      </w:r>
-      <w:r>
-        <w:t>ID</w:t>
-      </w:r>
-      <w:r>
-        <w:t xml:space="preserve"> must exist in Character.</w:t>
-      </w:r>
-      <w:r>
-        <w:t>ID</w:t>
-      </w:r>
-      <w:r>
-        <w:t>.</w:t>
+        <w:t>BountyHunter.ID must exist in Character.ID.</w:t>
       </w:r>
     </w:p>
     <w:p>
@@ -512,19 +461,7 @@
         </w:numPr>
       </w:pPr>
       <w:r>
-        <w:t>Target.</w:t>
-      </w:r>
-      <w:r>
-        <w:t>ID</w:t>
-      </w:r>
-      <w:r>
-        <w:t xml:space="preserve"> must exist in Character.</w:t>
-      </w:r>
-      <w:r>
-        <w:t>ID</w:t>
-      </w:r>
-      <w:r>
-        <w:t>.</w:t>
+        <w:t>Target.ID must exist in Character.ID.</w:t>
       </w:r>
     </w:p>
     <w:p>
@@ -537,20 +474,11 @@
       </w:pPr>
       <w:proofErr w:type="spellStart"/>
       <w:r>
-        <w:t>Target.LastLocationPlanet</w:t>
-      </w:r>
-      <w:r>
-        <w:t>ID</w:t>
+        <w:t>Target.LastLocationPlanetID</w:t>
       </w:r>
       <w:proofErr w:type="spellEnd"/>
       <w:r>
-        <w:t xml:space="preserve"> must exist in Planet.</w:t>
-      </w:r>
-      <w:r>
-        <w:t>ID</w:t>
-      </w:r>
-      <w:r>
-        <w:t>.</w:t>
+        <w:t xml:space="preserve"> must exist in Planet.ID.</w:t>
       </w:r>
     </w:p>
     <w:p>
@@ -563,20 +491,11 @@
       </w:pPr>
       <w:proofErr w:type="spellStart"/>
       <w:r>
-        <w:t>Contract.Syndicate</w:t>
-      </w:r>
-      <w:r>
-        <w:t>ID</w:t>
+        <w:t>Contract.SyndicateID</w:t>
       </w:r>
       <w:proofErr w:type="spellEnd"/>
       <w:r>
-        <w:t xml:space="preserve"> must exist in Syndicate.</w:t>
-      </w:r>
-      <w:r>
-        <w:t>ID</w:t>
-      </w:r>
-      <w:r>
-        <w:t>.</w:t>
+        <w:t xml:space="preserve"> must exist in Syndicate.ID.</w:t>
       </w:r>
     </w:p>
     <w:p>
@@ -593,13 +512,7 @@
       </w:r>
       <w:proofErr w:type="spellEnd"/>
       <w:r>
-        <w:t xml:space="preserve"> must exist in Target.</w:t>
-      </w:r>
-      <w:r>
-        <w:t>ID</w:t>
-      </w:r>
-      <w:r>
-        <w:t>.</w:t>
+        <w:t xml:space="preserve"> must exist in Target.ID.</w:t>
       </w:r>
     </w:p>
     <w:p>
@@ -612,10 +525,7 @@
       </w:pPr>
       <w:proofErr w:type="spellStart"/>
       <w:r>
-        <w:t>Contract.</w:t>
-      </w:r>
-      <w:r>
-        <w:t>BountyHunterID</w:t>
+        <w:t>Contract.BountyHunterID</w:t>
       </w:r>
       <w:proofErr w:type="spellEnd"/>
       <w:r>
@@ -625,10 +535,7 @@
         <w:t>null</w:t>
       </w:r>
       <w:r>
-        <w:t>, must exist in BountyHunter.</w:t>
-      </w:r>
-      <w:r>
-        <w:t>ID</w:t>
+        <w:t>, must exist in BountyHunter.ID</w:t>
       </w:r>
     </w:p>
     <w:p/>
@@ -686,6 +593,7 @@
         </w:numPr>
       </w:pPr>
       <w:r>
+        <w:lastRenderedPageBreak/>
         <w:t xml:space="preserve">Every Character must appear in at least one of the subtype tables (Target and/or </w:t>
       </w:r>
       <w:proofErr w:type="spellStart"/>
@@ -706,7 +614,6 @@
         </w:numPr>
       </w:pPr>
       <w:r>
-        <w:lastRenderedPageBreak/>
         <w:t>On contract completion the target’s value gets added to the bounty hunter’s credits.</w:t>
       </w:r>
     </w:p>
@@ -1982,6 +1889,7 @@
   <w:style w:type="character" w:default="1" w:styleId="DefaultParagraphFont">
     <w:name w:val="Default Paragraph Font"/>
     <w:uiPriority w:val="1"/>
+    <w:semiHidden/>
     <w:unhideWhenUsed/>
   </w:style>
   <w:style w:type="table" w:default="1" w:styleId="TableNormal">

</xml_diff>